<commit_message>
jiga7 | Mise en page
</commit_message>
<xml_diff>
--- a/TEST.docx
+++ b/TEST.docx
@@ -18,18 +18,24 @@
     <w:p>
       <w:pPr>
         <w:rPr>
-          <w:color w:val="FF0000"/>
+          <w:b/>
+          <w:color w:val="262626" w:themeColor="text1" w:themeTint="D9"/>
+          <w:sz w:val="32"/>
         </w:rPr>
       </w:pPr>
       <w:r>
         <w:rPr>
-          <w:color w:val="FF0000"/>
+          <w:b/>
+          <w:color w:val="262626" w:themeColor="text1" w:themeTint="D9"/>
+          <w:sz w:val="32"/>
         </w:rPr>
         <w:t>Deuxième Test avec commit.</w:t>
       </w:r>
       <w:r>
         <w:rPr>
-          <w:color w:val="FF0000"/>
+          <w:b/>
+          <w:color w:val="262626" w:themeColor="text1" w:themeTint="D9"/>
+          <w:sz w:val="32"/>
         </w:rPr>
         <w:tab/>
       </w:r>
@@ -38,20 +44,23 @@
       <w:pPr>
         <w:rPr>
           <w:b/>
-          <w:color w:val="FF0000"/>
+          <w:color w:val="262626" w:themeColor="text1" w:themeTint="D9"/>
+          <w:sz w:val="32"/>
         </w:rPr>
       </w:pPr>
       <w:r>
         <w:rPr>
           <w:b/>
-          <w:color w:val="FF0000"/>
+          <w:color w:val="262626" w:themeColor="text1" w:themeTint="D9"/>
+          <w:sz w:val="32"/>
         </w:rPr>
         <w:t>Troisième</w:t>
       </w:r>
       <w:r>
         <w:rPr>
           <w:b/>
-          <w:color w:val="FF0000"/>
+          <w:color w:val="262626" w:themeColor="text1" w:themeTint="D9"/>
+          <w:sz w:val="32"/>
         </w:rPr>
         <w:t xml:space="preserve"> Test avec commit.</w:t>
       </w:r>
@@ -62,7 +71,12 @@
         <w:jc w:val="center"/>
       </w:pPr>
       <w:r>
-        <w:t>CONCLUSION GENERALE ET PERSPECTIVES</w:t>
+        <w:t xml:space="preserve">CONCLUSION GENERALE ET </w:t>
+      </w:r>
+      <w:bookmarkStart w:id="0" w:name="_GoBack"/>
+      <w:bookmarkEnd w:id="0"/>
+      <w:r>
+        <w:t>PERSPECTIVES</w:t>
       </w:r>
     </w:p>
     <w:p>
@@ -77,10 +91,7 @@
         <w:t xml:space="preserve"> webographies</w:t>
       </w:r>
     </w:p>
-    <w:p>
-      <w:bookmarkStart w:id="0" w:name="_GoBack"/>
-      <w:bookmarkEnd w:id="0"/>
-    </w:p>
+    <w:p/>
     <w:sectPr>
       <w:pgSz w:w="11906" w:h="16838"/>
       <w:pgMar w:top="1440" w:right="1440" w:bottom="1440" w:left="1440" w:header="708" w:footer="708" w:gutter="0"/>
@@ -815,7 +826,7 @@
 </file>
 
 <file path=customXml/itemProps1.xml><?xml version="1.0" encoding="utf-8"?>
-<ds:datastoreItem xmlns:ds="http://schemas.openxmlformats.org/officeDocument/2006/customXml" ds:itemID="{06028FDA-19DC-4B24-9626-B2BB63F02012}">
+<ds:datastoreItem xmlns:ds="http://schemas.openxmlformats.org/officeDocument/2006/customXml" ds:itemID="{9257945B-767B-4E0E-B735-35384D6CD886}">
   <ds:schemaRefs>
     <ds:schemaRef ds:uri="http://schemas.openxmlformats.org/officeDocument/2006/bibliography"/>
   </ds:schemaRefs>

</xml_diff>

<commit_message>
jiga7 | Test Push
</commit_message>
<xml_diff>
--- a/TEST.docx
+++ b/TEST.docx
@@ -3,8 +3,6 @@
 <w:document xmlns:wpc="http://schemas.microsoft.com/office/word/2010/wordprocessingCanvas" xmlns:mc="http://schemas.openxmlformats.org/markup-compatibility/2006" xmlns:o="urn:schemas-microsoft-com:office:office" xmlns:r="http://schemas.openxmlformats.org/officeDocument/2006/relationships" xmlns:m="http://schemas.openxmlformats.org/officeDocument/2006/math" xmlns:v="urn:schemas-microsoft-com:vml" xmlns:wp14="http://schemas.microsoft.com/office/word/2010/wordprocessingDrawing" xmlns:wp="http://schemas.openxmlformats.org/drawingml/2006/wordprocessingDrawing" xmlns:w10="urn:schemas-microsoft-com:office:word" xmlns:w="http://schemas.openxmlformats.org/wordprocessingml/2006/main" xmlns:w14="http://schemas.microsoft.com/office/word/2010/wordml" xmlns:wpg="http://schemas.microsoft.com/office/word/2010/wordprocessingGroup" xmlns:wpi="http://schemas.microsoft.com/office/word/2010/wordprocessingInk" xmlns:wne="http://schemas.microsoft.com/office/word/2006/wordml" xmlns:wps="http://schemas.microsoft.com/office/word/2010/wordprocessingShape" mc:Ignorable="w14 wp14">
   <w:body>
     <w:p>
-      <w:bookmarkStart w:id="0" w:name="_GoBack"/>
-      <w:bookmarkEnd w:id="0"/>
       <w:r>
         <w:t>TEST Il va falloir que je refasse tout.</w:t>
       </w:r>
@@ -71,8 +69,14 @@
       <w:pPr>
         <w:pStyle w:val="Titre1"/>
         <w:jc w:val="center"/>
+        <w:rPr>
+          <w:color w:val="FF0000"/>
+        </w:rPr>
       </w:pPr>
       <w:r>
+        <w:rPr>
+          <w:color w:val="FF0000"/>
+        </w:rPr>
         <w:t>CONCLUSION GENERALE ET PERSPECTIVES</w:t>
       </w:r>
     </w:p>
@@ -82,8 +86,16 @@
         <w:spacing w:line="360" w:lineRule="auto"/>
       </w:pPr>
       <w:r>
-        <w:t>Bibliographies et</w:t>
-      </w:r>
+        <w:t xml:space="preserve">Bibliographies </w:t>
+      </w:r>
+    </w:p>
+    <w:p>
+      <w:pPr>
+        <w:pStyle w:val="Titre1"/>
+        <w:spacing w:line="360" w:lineRule="auto"/>
+      </w:pPr>
+      <w:bookmarkStart w:id="0" w:name="_GoBack"/>
+      <w:bookmarkEnd w:id="0"/>
       <w:r>
         <w:t xml:space="preserve"> webographies</w:t>
       </w:r>
@@ -829,7 +841,7 @@
   <a:extraClrSchemeLst/>
   <a:extLst>
     <a:ext uri="{05A4C25C-085E-4340-85A3-A5531E510DB2}">
-      <thm15:themeFamily xmlns="" xmlns:thm15="http://schemas.microsoft.com/office/thememl/2012/main" name="Office Theme" id="{62F939B6-93AF-4DB8-9C6B-D6C7DFDC589F}" vid="{4A3C46E8-61CC-4603-A589-7422A47A8E4A}"/>
+      <thm15:themeFamily xmlns:thm15="http://schemas.microsoft.com/office/thememl/2012/main" xmlns="" name="Office Theme" id="{62F939B6-93AF-4DB8-9C6B-D6C7DFDC589F}" vid="{4A3C46E8-61CC-4603-A589-7422A47A8E4A}"/>
     </a:ext>
   </a:extLst>
 </a:theme>
@@ -840,7 +852,7 @@
 </file>
 
 <file path=customXml/itemProps1.xml><?xml version="1.0" encoding="utf-8"?>
-<ds:datastoreItem xmlns:ds="http://schemas.openxmlformats.org/officeDocument/2006/customXml" ds:itemID="{9F7A1D00-0D87-44DA-AB9E-5B472F8DB657}">
+<ds:datastoreItem xmlns:ds="http://schemas.openxmlformats.org/officeDocument/2006/customXml" ds:itemID="{58F8CA23-F27A-4560-9880-CD844637234D}">
   <ds:schemaRefs>
     <ds:schemaRef ds:uri="http://schemas.openxmlformats.org/officeDocument/2006/bibliography"/>
   </ds:schemaRefs>

</xml_diff>